<commit_message>
Major code reformatting, more complete docs, music changes
</commit_message>
<xml_diff>
--- a/U4DOC/Geschichte.docx
+++ b/U4DOC/Geschichte.docx
@@ -1,6 +1,6 @@
 
 <file path=word/styles.xml><?xml version="1.0" encoding="utf-8"?>
-<w:styles xmlns:r="http://schemas.openxmlformats.org/officeDocument/2006/relationships" xmlns:w="http://schemas.openxmlformats.org/wordprocessingml/2006/main">
+<w:styles xmlns:mc="http://schemas.openxmlformats.org/markup-compatibility/2006" xmlns:r="http://schemas.openxmlformats.org/officeDocument/2006/relationships" xmlns:w="http://schemas.openxmlformats.org/wordprocessingml/2006/main" xmlns:w14="http://schemas.microsoft.com/office/word/2010/wordml" mc:Ignorable="w14">
   <w:docDefaults>
     <w:rPrDefault>
       <w:rPr>
@@ -179,7 +179,6 @@
     <w:uiPriority w:val="99"/>
     <w:semiHidden/>
     <w:unhideWhenUsed/>
-    <w:qFormat/>
     <w:tblPr>
       <w:tblInd w:w="0" w:type="dxa"/>
       <w:tblCellMar>
@@ -663,7 +662,7 @@
 </file>
 
 <file path=customXml/itemProps1.xml><?xml version="1.0" encoding="utf-8"?>
-<ds:datastoreItem xmlns:ds="http://schemas.openxmlformats.org/officeDocument/2006/customXml" ds:itemID="{F6D08867-CB6E-4238-8F09-04002A3C371E}">
+<ds:datastoreItem xmlns:ds="http://schemas.openxmlformats.org/officeDocument/2006/customXml" ds:itemID="{E7100EDE-8798-4390-9B5B-6B0EBB29F827}">
   <ds:schemaRefs>
     <ds:schemaRef ds:uri="http://schemas.openxmlformats.org/officeDocument/2006/bibliography"/>
   </ds:schemaRefs>

</xml_diff>